<commit_message>
re-structuring files for Race*Lifestyle manuscript
Re-structuring and better organizing the analyses files
</commit_message>
<xml_diff>
--- a/nhis/Race x Lifestyle/SCC Script - Race x Lifestyle Manuscript.docx
+++ b/nhis/Race x Lifestyle/SCC Script - Race x Lifestyle Manuscript.docx
@@ -1,6 +1,6 @@
 
 <file path=word/document.xml><?xml version="1.0" encoding="utf-8"?>
-<w:document xmlns:wpc="http://schemas.microsoft.com/office/word/2010/wordprocessingCanvas" xmlns:cx="http://schemas.microsoft.com/office/drawing/2014/chartex" xmlns:cx1="http://schemas.microsoft.com/office/drawing/2015/9/8/chartex" xmlns:cx2="http://schemas.microsoft.com/office/drawing/2015/10/21/chartex" xmlns:cx3="http://schemas.microsoft.com/office/drawing/2016/5/9/chartex" xmlns:cx4="http://schemas.microsoft.com/office/drawing/2016/5/10/chartex" xmlns:cx5="http://schemas.microsoft.com/office/drawing/2016/5/11/chartex" xmlns:cx6="http://schemas.microsoft.com/office/drawing/2016/5/12/chartex" xmlns:cx7="http://schemas.microsoft.com/office/drawing/2016/5/13/chartex" xmlns:cx8="http://schemas.microsoft.com/office/drawing/2016/5/14/chartex" xmlns:mc="http://schemas.openxmlformats.org/markup-compatibility/2006" xmlns:aink="http://schemas.microsoft.com/office/drawing/2016/ink" xmlns:am3d="http://schemas.microsoft.com/office/drawing/2017/model3d" xmlns:o="urn:schemas-microsoft-com:office:office" xmlns:r="http://schemas.openxmlformats.org/officeDocument/2006/relationships" xmlns:m="http://schemas.openxmlformats.org/officeDocument/2006/math" xmlns:v="urn:schemas-microsoft-com:vml" xmlns:wp14="http://schemas.microsoft.com/office/word/2010/wordprocessingDrawing" xmlns:wp="http://schemas.openxmlformats.org/drawingml/2006/wordprocessingDrawing" xmlns:w10="urn:schemas-microsoft-com:office:word" xmlns:w="http://schemas.openxmlformats.org/wordprocessingml/2006/main" xmlns:w14="http://schemas.microsoft.com/office/word/2010/wordml" xmlns:w15="http://schemas.microsoft.com/office/word/2012/wordml" xmlns:w16cex="http://schemas.microsoft.com/office/word/2018/wordml/cex" xmlns:w16cid="http://schemas.microsoft.com/office/word/2016/wordml/cid" xmlns:w16="http://schemas.microsoft.com/office/word/2018/wordml" xmlns:w16sdtdh="http://schemas.microsoft.com/office/word/2020/wordml/sdtdatahash" xmlns:w16se="http://schemas.microsoft.com/office/word/2015/wordml/symex" xmlns:wpg="http://schemas.microsoft.com/office/word/2010/wordprocessingGroup" xmlns:wpi="http://schemas.microsoft.com/office/word/2010/wordprocessingInk" xmlns:wne="http://schemas.microsoft.com/office/word/2006/wordml" xmlns:wps="http://schemas.microsoft.com/office/word/2010/wordprocessingShape" mc:Ignorable="w14 w15 w16se w16cid w16 w16cex w16sdtdh wp14">
+<w:document xmlns:wpc="http://schemas.microsoft.com/office/word/2010/wordprocessingCanvas" xmlns:cx="http://schemas.microsoft.com/office/drawing/2014/chartex" xmlns:cx1="http://schemas.microsoft.com/office/drawing/2015/9/8/chartex" xmlns:cx2="http://schemas.microsoft.com/office/drawing/2015/10/21/chartex" xmlns:cx3="http://schemas.microsoft.com/office/drawing/2016/5/9/chartex" xmlns:cx4="http://schemas.microsoft.com/office/drawing/2016/5/10/chartex" xmlns:cx5="http://schemas.microsoft.com/office/drawing/2016/5/11/chartex" xmlns:cx6="http://schemas.microsoft.com/office/drawing/2016/5/12/chartex" xmlns:cx7="http://schemas.microsoft.com/office/drawing/2016/5/13/chartex" xmlns:cx8="http://schemas.microsoft.com/office/drawing/2016/5/14/chartex" xmlns:mc="http://schemas.openxmlformats.org/markup-compatibility/2006" xmlns:aink="http://schemas.microsoft.com/office/drawing/2016/ink" xmlns:am3d="http://schemas.microsoft.com/office/drawing/2017/model3d" xmlns:o="urn:schemas-microsoft-com:office:office" xmlns:oel="http://schemas.microsoft.com/office/2019/extlst" xmlns:r="http://schemas.openxmlformats.org/officeDocument/2006/relationships" xmlns:m="http://schemas.openxmlformats.org/officeDocument/2006/math" xmlns:v="urn:schemas-microsoft-com:vml" xmlns:wp14="http://schemas.microsoft.com/office/word/2010/wordprocessingDrawing" xmlns:wp="http://schemas.openxmlformats.org/drawingml/2006/wordprocessingDrawing" xmlns:w10="urn:schemas-microsoft-com:office:word" xmlns:w="http://schemas.openxmlformats.org/wordprocessingml/2006/main" xmlns:w14="http://schemas.microsoft.com/office/word/2010/wordml" xmlns:w15="http://schemas.microsoft.com/office/word/2012/wordml" xmlns:w16cex="http://schemas.microsoft.com/office/word/2018/wordml/cex" xmlns:w16cid="http://schemas.microsoft.com/office/word/2016/wordml/cid" xmlns:w16="http://schemas.microsoft.com/office/word/2018/wordml" xmlns:w16sdtdh="http://schemas.microsoft.com/office/word/2020/wordml/sdtdatahash" xmlns:w16se="http://schemas.microsoft.com/office/word/2015/wordml/symex" xmlns:wpg="http://schemas.microsoft.com/office/word/2010/wordprocessingGroup" xmlns:wpi="http://schemas.microsoft.com/office/word/2010/wordprocessingInk" xmlns:wne="http://schemas.microsoft.com/office/word/2006/wordml" xmlns:wps="http://schemas.microsoft.com/office/word/2010/wordprocessingShape" mc:Ignorable="w14 w15 w16se w16cid w16 w16cex w16sdtdh wp14">
   <w:body>
     <w:p>
       <w:pPr>
@@ -22,17 +22,8 @@
           <w:b/>
           <w:bCs/>
         </w:rPr>
-        <w:t xml:space="preserve"> with </w:t>
-      </w:r>
-      <w:proofErr w:type="spellStart"/>
-      <w:r>
-        <w:rPr>
-          <w:b/>
-          <w:bCs/>
-        </w:rPr>
-        <w:t>MobaXterm</w:t>
-      </w:r>
-      <w:proofErr w:type="spellEnd"/>
+        <w:t xml:space="preserve"> with MobaXterm</w:t>
+      </w:r>
     </w:p>
     <w:p>
       <w:pPr>
@@ -69,15 +60,7 @@
         </w:tabs>
       </w:pPr>
       <w:r>
-        <w:t xml:space="preserve">Go to remote.camh.ca then open </w:t>
-      </w:r>
-      <w:proofErr w:type="spellStart"/>
-      <w:r>
-        <w:t>MobaXterm</w:t>
-      </w:r>
-      <w:proofErr w:type="spellEnd"/>
-      <w:r>
-        <w:t>.</w:t>
+        <w:t>Go to remote.camh.ca then open MobaXterm.</w:t>
       </w:r>
     </w:p>
     <w:p>
@@ -223,36 +206,8 @@
           <w:color w:val="000000"/>
           <w:shd w:val="clear" w:color="auto" w:fill="FFFFFF"/>
         </w:rPr>
-        <w:t>cd /imaging/scratch/</w:t>
-      </w:r>
-      <w:proofErr w:type="spellStart"/>
-      <w:r>
-        <w:rPr>
-          <w:rFonts w:ascii="Calibri" w:hAnsi="Calibri" w:cs="Calibri"/>
-          <w:color w:val="000000"/>
-          <w:shd w:val="clear" w:color="auto" w:fill="FFFFFF"/>
-        </w:rPr>
-        <w:t>Imhpr</w:t>
-      </w:r>
-      <w:proofErr w:type="spellEnd"/>
-      <w:r>
-        <w:rPr>
-          <w:rFonts w:ascii="Calibri" w:hAnsi="Calibri" w:cs="Calibri"/>
-          <w:color w:val="000000"/>
-          <w:shd w:val="clear" w:color="auto" w:fill="FFFFFF"/>
-        </w:rPr>
-        <w:t>/kpuka/</w:t>
-      </w:r>
-      <w:proofErr w:type="spellStart"/>
-      <w:r>
-        <w:rPr>
-          <w:rFonts w:ascii="Calibri" w:hAnsi="Calibri" w:cs="Calibri"/>
-          <w:color w:val="000000"/>
-          <w:shd w:val="clear" w:color="auto" w:fill="FFFFFF"/>
-        </w:rPr>
-        <w:t>nhis</w:t>
-      </w:r>
-      <w:proofErr w:type="spellEnd"/>
+        <w:t>cd /imaging/scratch/Imhpr/kpuka/nhis</w:t>
+      </w:r>
     </w:p>
     <w:p>
       <w:pPr>
@@ -372,25 +327,7 @@
           <w:color w:val="000000"/>
           <w:shd w:val="clear" w:color="auto" w:fill="FFFFFF"/>
         </w:rPr>
-        <w:t>with its name ending with “.</w:t>
-      </w:r>
-      <w:proofErr w:type="spellStart"/>
-      <w:r>
-        <w:rPr>
-          <w:rFonts w:ascii="Calibri" w:hAnsi="Calibri" w:cs="Calibri"/>
-          <w:color w:val="000000"/>
-          <w:shd w:val="clear" w:color="auto" w:fill="FFFFFF"/>
-        </w:rPr>
-        <w:t>sh</w:t>
-      </w:r>
-      <w:proofErr w:type="spellEnd"/>
-      <w:r>
-        <w:rPr>
-          <w:rFonts w:ascii="Calibri" w:hAnsi="Calibri" w:cs="Calibri"/>
-          <w:color w:val="000000"/>
-          <w:shd w:val="clear" w:color="auto" w:fill="FFFFFF"/>
-        </w:rPr>
-        <w:t xml:space="preserve">”. and </w:t>
+        <w:t xml:space="preserve">with its name ending with “.sh”. and </w:t>
       </w:r>
       <w:r>
         <w:rPr>
@@ -471,18 +408,36 @@
         </w:rPr>
         <w:t>#SBATCH --job-name=</w:t>
       </w:r>
-      <w:proofErr w:type="spellStart"/>
-      <w:r>
-        <w:rPr>
-          <w:rFonts w:ascii="inherit" w:hAnsi="inherit" w:cs="Calibri"/>
-          <w:color w:val="000000"/>
-          <w:sz w:val="22"/>
-          <w:szCs w:val="22"/>
-          <w:bdr w:val="none" w:sz="0" w:space="0" w:color="auto" w:frame="1"/>
-        </w:rPr>
-        <w:t>serial_job_test</w:t>
-      </w:r>
-      <w:proofErr w:type="spellEnd"/>
+      <w:r>
+        <w:rPr>
+          <w:rFonts w:ascii="inherit" w:hAnsi="inherit" w:cs="Calibri"/>
+          <w:color w:val="000000"/>
+          <w:sz w:val="22"/>
+          <w:szCs w:val="22"/>
+          <w:bdr w:val="none" w:sz="0" w:space="0" w:color="auto" w:frame="1"/>
+        </w:rPr>
+        <w:t>parallell</w:t>
+      </w:r>
+      <w:r>
+        <w:rPr>
+          <w:rFonts w:ascii="inherit" w:hAnsi="inherit" w:cs="Calibri"/>
+          <w:color w:val="000000"/>
+          <w:sz w:val="22"/>
+          <w:szCs w:val="22"/>
+          <w:bdr w:val="none" w:sz="0" w:space="0" w:color="auto" w:frame="1"/>
+        </w:rPr>
+        <w:t>_job</w:t>
+      </w:r>
+      <w:r>
+        <w:rPr>
+          <w:rFonts w:ascii="inherit" w:hAnsi="inherit" w:cs="Calibri"/>
+          <w:color w:val="000000"/>
+          <w:sz w:val="22"/>
+          <w:szCs w:val="22"/>
+          <w:bdr w:val="none" w:sz="0" w:space="0" w:color="auto" w:frame="1"/>
+        </w:rPr>
+        <w:t xml:space="preserve">   </w:t>
+      </w:r>
       <w:r>
         <w:rPr>
           <w:rFonts w:ascii="inherit" w:hAnsi="inherit" w:cs="Calibri"/>
@@ -560,41 +515,32 @@
         <w:shd w:val="clear" w:color="auto" w:fill="FFFFFF"/>
         <w:spacing w:before="0" w:beforeAutospacing="0" w:after="0" w:afterAutospacing="0"/>
         <w:rPr>
-          <w:rFonts w:ascii="Calibri" w:hAnsi="Calibri" w:cs="Calibri"/>
-          <w:color w:val="000000"/>
-        </w:rPr>
-      </w:pPr>
-      <w:r>
-        <w:rPr>
-          <w:rFonts w:ascii="inherit" w:hAnsi="inherit" w:cs="Calibri"/>
-          <w:color w:val="000000"/>
-          <w:sz w:val="22"/>
-          <w:szCs w:val="22"/>
-          <w:bdr w:val="none" w:sz="0" w:space="0" w:color="auto" w:frame="1"/>
-        </w:rPr>
-        <w:t>#SBATCH --</w:t>
-      </w:r>
-      <w:proofErr w:type="spellStart"/>
-      <w:r>
-        <w:rPr>
-          <w:rFonts w:ascii="inherit" w:hAnsi="inherit" w:cs="Calibri"/>
-          <w:color w:val="000000"/>
-          <w:sz w:val="22"/>
-          <w:szCs w:val="22"/>
-          <w:bdr w:val="none" w:sz="0" w:space="0" w:color="auto" w:frame="1"/>
-        </w:rPr>
-        <w:t>ntasks</w:t>
-      </w:r>
-      <w:proofErr w:type="spellEnd"/>
-      <w:r>
-        <w:rPr>
-          <w:rFonts w:ascii="inherit" w:hAnsi="inherit" w:cs="Calibri"/>
-          <w:color w:val="000000"/>
-          <w:sz w:val="22"/>
-          <w:szCs w:val="22"/>
-          <w:bdr w:val="none" w:sz="0" w:space="0" w:color="auto" w:frame="1"/>
-        </w:rPr>
-        <w:t>=24                                             # Run on a single CPU </w:t>
+          <w:rFonts w:ascii="inherit" w:hAnsi="inherit" w:cs="Calibri"/>
+          <w:color w:val="000000"/>
+          <w:sz w:val="22"/>
+          <w:szCs w:val="22"/>
+          <w:bdr w:val="none" w:sz="0" w:space="0" w:color="auto" w:frame="1"/>
+        </w:rPr>
+      </w:pPr>
+      <w:r>
+        <w:rPr>
+          <w:rFonts w:ascii="inherit" w:hAnsi="inherit" w:cs="Calibri"/>
+          <w:color w:val="000000"/>
+          <w:sz w:val="22"/>
+          <w:szCs w:val="22"/>
+          <w:bdr w:val="none" w:sz="0" w:space="0" w:color="auto" w:frame="1"/>
+        </w:rPr>
+        <w:t xml:space="preserve">#SBATCH --nodes=1                                              </w:t>
+      </w:r>
+      <w:r>
+        <w:rPr>
+          <w:rFonts w:ascii="inherit" w:hAnsi="inherit" w:cs="Calibri"/>
+          <w:color w:val="000000"/>
+          <w:sz w:val="22"/>
+          <w:szCs w:val="22"/>
+          <w:bdr w:val="none" w:sz="0" w:space="0" w:color="auto" w:frame="1"/>
+        </w:rPr>
+        <w:t xml:space="preserve"> </w:t>
       </w:r>
     </w:p>
     <w:p>
@@ -609,19 +555,22 @@
         <w:shd w:val="clear" w:color="auto" w:fill="FFFFFF"/>
         <w:spacing w:before="0" w:beforeAutospacing="0" w:after="0" w:afterAutospacing="0"/>
         <w:rPr>
-          <w:rFonts w:ascii="Calibri" w:hAnsi="Calibri" w:cs="Calibri"/>
-          <w:color w:val="000000"/>
-        </w:rPr>
-      </w:pPr>
-      <w:r>
-        <w:rPr>
-          <w:rFonts w:ascii="inherit" w:hAnsi="inherit" w:cs="Calibri"/>
-          <w:color w:val="000000"/>
-          <w:sz w:val="22"/>
-          <w:szCs w:val="22"/>
-          <w:bdr w:val="none" w:sz="0" w:space="0" w:color="auto" w:frame="1"/>
-        </w:rPr>
-        <w:t>#SBATCH --mem=200gb                                        # Job memory request </w:t>
+          <w:rFonts w:ascii="inherit" w:hAnsi="inherit" w:cs="Calibri"/>
+          <w:color w:val="000000"/>
+          <w:sz w:val="22"/>
+          <w:szCs w:val="22"/>
+          <w:bdr w:val="none" w:sz="0" w:space="0" w:color="auto" w:frame="1"/>
+        </w:rPr>
+      </w:pPr>
+      <w:r>
+        <w:rPr>
+          <w:rFonts w:ascii="inherit" w:hAnsi="inherit" w:cs="Calibri"/>
+          <w:color w:val="000000"/>
+          <w:sz w:val="22"/>
+          <w:szCs w:val="22"/>
+          <w:bdr w:val="none" w:sz="0" w:space="0" w:color="auto" w:frame="1"/>
+        </w:rPr>
+        <w:t xml:space="preserve">#SBATCH --cpus-per-task=24    </w:t>
       </w:r>
     </w:p>
     <w:p>
@@ -636,41 +585,22 @@
         <w:shd w:val="clear" w:color="auto" w:fill="FFFFFF"/>
         <w:spacing w:before="0" w:beforeAutospacing="0" w:after="0" w:afterAutospacing="0"/>
         <w:rPr>
-          <w:rFonts w:ascii="Calibri" w:hAnsi="Calibri" w:cs="Calibri"/>
-          <w:color w:val="000000"/>
-        </w:rPr>
-      </w:pPr>
-      <w:r>
-        <w:rPr>
-          <w:rFonts w:ascii="inherit" w:hAnsi="inherit" w:cs="Calibri"/>
-          <w:color w:val="000000"/>
-          <w:sz w:val="22"/>
-          <w:szCs w:val="22"/>
-          <w:bdr w:val="none" w:sz="0" w:space="0" w:color="auto" w:frame="1"/>
-        </w:rPr>
-        <w:t xml:space="preserve">#SBATCH --time=45-00:00:00                             # Time limit </w:t>
-      </w:r>
-      <w:proofErr w:type="spellStart"/>
-      <w:r>
-        <w:rPr>
-          <w:rFonts w:ascii="inherit" w:hAnsi="inherit" w:cs="Calibri"/>
-          <w:color w:val="000000"/>
-          <w:sz w:val="22"/>
-          <w:szCs w:val="22"/>
-          <w:bdr w:val="none" w:sz="0" w:space="0" w:color="auto" w:frame="1"/>
-        </w:rPr>
-        <w:t>days-hrs:min:sec</w:t>
-      </w:r>
-      <w:proofErr w:type="spellEnd"/>
-      <w:r>
-        <w:rPr>
-          <w:rFonts w:ascii="inherit" w:hAnsi="inherit" w:cs="Calibri"/>
-          <w:color w:val="000000"/>
-          <w:sz w:val="22"/>
-          <w:szCs w:val="22"/>
-          <w:bdr w:val="none" w:sz="0" w:space="0" w:color="auto" w:frame="1"/>
-        </w:rPr>
-        <w:t> </w:t>
+          <w:rFonts w:ascii="inherit" w:hAnsi="inherit" w:cs="Calibri"/>
+          <w:color w:val="000000"/>
+          <w:sz w:val="22"/>
+          <w:szCs w:val="22"/>
+          <w:bdr w:val="none" w:sz="0" w:space="0" w:color="auto" w:frame="1"/>
+        </w:rPr>
+      </w:pPr>
+      <w:r>
+        <w:rPr>
+          <w:rFonts w:ascii="inherit" w:hAnsi="inherit" w:cs="Calibri"/>
+          <w:color w:val="000000"/>
+          <w:sz w:val="22"/>
+          <w:szCs w:val="22"/>
+          <w:bdr w:val="none" w:sz="0" w:space="0" w:color="auto" w:frame="1"/>
+        </w:rPr>
+        <w:t xml:space="preserve">#SBATCH --ntasks=1     </w:t>
       </w:r>
     </w:p>
     <w:p>
@@ -697,7 +627,27 @@
           <w:szCs w:val="22"/>
           <w:bdr w:val="none" w:sz="0" w:space="0" w:color="auto" w:frame="1"/>
         </w:rPr>
-        <w:t>#SBATCH --output=serial_test_%j.log               # Standard output and error log </w:t>
+        <w:t>#SBATCH --mem=</w:t>
+      </w:r>
+      <w:r>
+        <w:rPr>
+          <w:rFonts w:ascii="inherit" w:hAnsi="inherit" w:cs="Calibri"/>
+          <w:color w:val="000000"/>
+          <w:sz w:val="22"/>
+          <w:szCs w:val="22"/>
+          <w:bdr w:val="none" w:sz="0" w:space="0" w:color="auto" w:frame="1"/>
+        </w:rPr>
+        <w:t>5</w:t>
+      </w:r>
+      <w:r>
+        <w:rPr>
+          <w:rFonts w:ascii="inherit" w:hAnsi="inherit" w:cs="Calibri"/>
+          <w:color w:val="000000"/>
+          <w:sz w:val="22"/>
+          <w:szCs w:val="22"/>
+          <w:bdr w:val="none" w:sz="0" w:space="0" w:color="auto" w:frame="1"/>
+        </w:rPr>
+        <w:t>00gb                                        # Job memory request </w:t>
       </w:r>
     </w:p>
     <w:p>
@@ -724,7 +674,27 @@
           <w:szCs w:val="22"/>
           <w:bdr w:val="none" w:sz="0" w:space="0" w:color="auto" w:frame="1"/>
         </w:rPr>
-        <w:t xml:space="preserve">  </w:t>
+        <w:t>#SBATCH --time=</w:t>
+      </w:r>
+      <w:r>
+        <w:rPr>
+          <w:rFonts w:ascii="inherit" w:hAnsi="inherit" w:cs="Calibri"/>
+          <w:color w:val="000000"/>
+          <w:sz w:val="22"/>
+          <w:szCs w:val="22"/>
+          <w:bdr w:val="none" w:sz="0" w:space="0" w:color="auto" w:frame="1"/>
+        </w:rPr>
+        <w:t>12</w:t>
+      </w:r>
+      <w:r>
+        <w:rPr>
+          <w:rFonts w:ascii="inherit" w:hAnsi="inherit" w:cs="Calibri"/>
+          <w:color w:val="000000"/>
+          <w:sz w:val="22"/>
+          <w:szCs w:val="22"/>
+          <w:bdr w:val="none" w:sz="0" w:space="0" w:color="auto" w:frame="1"/>
+        </w:rPr>
+        <w:t>-00:00:00                             # Time limit days-hrs:min:sec </w:t>
       </w:r>
     </w:p>
     <w:p>
@@ -743,27 +713,35 @@
           <w:color w:val="000000"/>
         </w:rPr>
       </w:pPr>
-      <w:proofErr w:type="spellStart"/>
-      <w:r>
-        <w:rPr>
-          <w:rFonts w:ascii="inherit" w:hAnsi="inherit" w:cs="Calibri"/>
-          <w:color w:val="000000"/>
-          <w:sz w:val="22"/>
-          <w:szCs w:val="22"/>
-          <w:bdr w:val="none" w:sz="0" w:space="0" w:color="auto" w:frame="1"/>
-        </w:rPr>
-        <w:t>pwd</w:t>
-      </w:r>
-      <w:proofErr w:type="spellEnd"/>
-      <w:r>
-        <w:rPr>
-          <w:rFonts w:ascii="inherit" w:hAnsi="inherit" w:cs="Calibri"/>
-          <w:color w:val="000000"/>
-          <w:sz w:val="22"/>
-          <w:szCs w:val="22"/>
-          <w:bdr w:val="none" w:sz="0" w:space="0" w:color="auto" w:frame="1"/>
-        </w:rPr>
-        <w:t>; hostname; date </w:t>
+      <w:r>
+        <w:rPr>
+          <w:rFonts w:ascii="inherit" w:hAnsi="inherit" w:cs="Calibri"/>
+          <w:color w:val="000000"/>
+          <w:sz w:val="22"/>
+          <w:szCs w:val="22"/>
+          <w:bdr w:val="none" w:sz="0" w:space="0" w:color="auto" w:frame="1"/>
+        </w:rPr>
+        <w:t>#SBATCH --output=</w:t>
+      </w:r>
+      <w:r>
+        <w:rPr>
+          <w:rFonts w:ascii="inherit" w:hAnsi="inherit" w:cs="Calibri"/>
+          <w:color w:val="000000"/>
+          <w:sz w:val="22"/>
+          <w:szCs w:val="22"/>
+          <w:bdr w:val="none" w:sz="0" w:space="0" w:color="auto" w:frame="1"/>
+        </w:rPr>
+        <w:t>parallel</w:t>
+      </w:r>
+      <w:r>
+        <w:rPr>
+          <w:rFonts w:ascii="inherit" w:hAnsi="inherit" w:cs="Calibri"/>
+          <w:color w:val="000000"/>
+          <w:sz w:val="22"/>
+          <w:szCs w:val="22"/>
+          <w:bdr w:val="none" w:sz="0" w:space="0" w:color="auto" w:frame="1"/>
+        </w:rPr>
+        <w:t>_test_%j.log               # Standard output and error log </w:t>
       </w:r>
     </w:p>
     <w:p>
@@ -790,7 +768,7 @@
           <w:szCs w:val="22"/>
           <w:bdr w:val="none" w:sz="0" w:space="0" w:color="auto" w:frame="1"/>
         </w:rPr>
-        <w:t>module load lang/R/4.0.3-Python-3.8.5-Anaconda3-2020.11 </w:t>
+        <w:t xml:space="preserve">  </w:t>
       </w:r>
     </w:p>
     <w:p>
@@ -817,7 +795,7 @@
           <w:szCs w:val="22"/>
           <w:bdr w:val="none" w:sz="0" w:space="0" w:color="auto" w:frame="1"/>
         </w:rPr>
-        <w:t> </w:t>
+        <w:t>pwd; hostname; date </w:t>
       </w:r>
     </w:p>
     <w:p>
@@ -844,7 +822,7 @@
           <w:szCs w:val="22"/>
           <w:bdr w:val="none" w:sz="0" w:space="0" w:color="auto" w:frame="1"/>
         </w:rPr>
-        <w:t>echo "Running  R script on a single CPU core" </w:t>
+        <w:t>module load lang/R/4.0.3-Python-3.8.5-Anaconda3-2020.11 </w:t>
       </w:r>
     </w:p>
     <w:p>
@@ -871,6 +849,60 @@
           <w:szCs w:val="22"/>
           <w:bdr w:val="none" w:sz="0" w:space="0" w:color="auto" w:frame="1"/>
         </w:rPr>
+        <w:t> </w:t>
+      </w:r>
+    </w:p>
+    <w:p>
+      <w:pPr>
+        <w:pStyle w:val="NormalWeb"/>
+        <w:pBdr>
+          <w:top w:val="single" w:sz="4" w:space="1" w:color="auto"/>
+          <w:left w:val="single" w:sz="4" w:space="4" w:color="auto"/>
+          <w:bottom w:val="single" w:sz="4" w:space="1" w:color="auto"/>
+          <w:right w:val="single" w:sz="4" w:space="4" w:color="auto"/>
+        </w:pBdr>
+        <w:shd w:val="clear" w:color="auto" w:fill="FFFFFF"/>
+        <w:spacing w:before="0" w:beforeAutospacing="0" w:after="0" w:afterAutospacing="0"/>
+        <w:rPr>
+          <w:rFonts w:ascii="Calibri" w:hAnsi="Calibri" w:cs="Calibri"/>
+          <w:color w:val="000000"/>
+        </w:rPr>
+      </w:pPr>
+      <w:r>
+        <w:rPr>
+          <w:rFonts w:ascii="inherit" w:hAnsi="inherit" w:cs="Calibri"/>
+          <w:color w:val="000000"/>
+          <w:sz w:val="22"/>
+          <w:szCs w:val="22"/>
+          <w:bdr w:val="none" w:sz="0" w:space="0" w:color="auto" w:frame="1"/>
+        </w:rPr>
+        <w:t>echo "Running  R script on a single CPU core" </w:t>
+      </w:r>
+    </w:p>
+    <w:p>
+      <w:pPr>
+        <w:pStyle w:val="NormalWeb"/>
+        <w:pBdr>
+          <w:top w:val="single" w:sz="4" w:space="1" w:color="auto"/>
+          <w:left w:val="single" w:sz="4" w:space="4" w:color="auto"/>
+          <w:bottom w:val="single" w:sz="4" w:space="1" w:color="auto"/>
+          <w:right w:val="single" w:sz="4" w:space="4" w:color="auto"/>
+        </w:pBdr>
+        <w:shd w:val="clear" w:color="auto" w:fill="FFFFFF"/>
+        <w:spacing w:before="0" w:beforeAutospacing="0" w:after="0" w:afterAutospacing="0"/>
+        <w:rPr>
+          <w:rFonts w:ascii="Calibri" w:hAnsi="Calibri" w:cs="Calibri"/>
+          <w:color w:val="000000"/>
+        </w:rPr>
+      </w:pPr>
+      <w:r>
+        <w:rPr>
+          <w:rFonts w:ascii="inherit" w:hAnsi="inherit" w:cs="Calibri"/>
+          <w:color w:val="000000"/>
+          <w:sz w:val="22"/>
+          <w:szCs w:val="22"/>
+          <w:bdr w:val="none" w:sz="0" w:space="0" w:color="auto" w:frame="1"/>
+        </w:rPr>
         <w:t xml:space="preserve">R --vanilla &lt; </w:t>
       </w:r>
       <w:r>
@@ -914,15 +946,7 @@
         <w:t>Note 2: I</w:t>
       </w:r>
       <w:r>
-        <w:t>n the example above, the R syntax is called “</w:t>
-      </w:r>
-      <w:proofErr w:type="spellStart"/>
-      <w:r>
-        <w:t>CausMed_f.R</w:t>
-      </w:r>
-      <w:proofErr w:type="spellEnd"/>
-      <w:r>
-        <w:t>” and the results are called “results_f.txt”; also, the script above is saved to a file called “CausalMed_f.sh”</w:t>
+        <w:t>n the example above, the R syntax is called “CausMed_f.R” and the results are called “results_f.txt”; also, the script above is saved to a file called “CausalMed_f.sh”</w:t>
       </w:r>
     </w:p>
     <w:p>
@@ -974,77 +998,66 @@
       <w:r>
         <w:tab/>
       </w:r>
-      <w:proofErr w:type="spellStart"/>
-      <w:r>
-        <w:t>sbatch</w:t>
-      </w:r>
-      <w:proofErr w:type="spellEnd"/>
+      <w:r>
+        <w:t xml:space="preserve">sbatch </w:t>
+      </w:r>
+      <w:r>
+        <w:t>CausalMed</w:t>
+      </w:r>
+      <w:r>
+        <w:t>_f</w:t>
+      </w:r>
+      <w:r>
+        <w:t>.sh</w:t>
+      </w:r>
+    </w:p>
+    <w:p>
+      <w:pPr>
+        <w:tabs>
+          <w:tab w:val="left" w:pos="4111"/>
+        </w:tabs>
+      </w:pPr>
+      <w:r>
+        <w:rPr>
+          <w:b/>
+          <w:bCs/>
+        </w:rPr>
+        <w:t>Check job status</w:t>
+      </w:r>
+      <w:r>
+        <w:t xml:space="preserve">: </w:t>
+      </w:r>
+      <w:r>
+        <w:tab/>
+        <w:t>squeue</w:t>
+      </w:r>
       <w:r>
         <w:t xml:space="preserve"> </w:t>
       </w:r>
-      <w:r>
-        <w:t>CausalMed</w:t>
-      </w:r>
-      <w:r>
-        <w:t>_f</w:t>
-      </w:r>
-      <w:r>
-        <w:t>.sh</w:t>
-      </w:r>
-    </w:p>
-    <w:p>
-      <w:pPr>
-        <w:tabs>
-          <w:tab w:val="left" w:pos="4111"/>
-        </w:tabs>
-      </w:pPr>
-      <w:r>
-        <w:rPr>
-          <w:b/>
-          <w:bCs/>
-        </w:rPr>
-        <w:t>Check job status</w:t>
-      </w:r>
-      <w:r>
-        <w:t xml:space="preserve">: </w:t>
-      </w:r>
-      <w:r>
+    </w:p>
+    <w:p>
+      <w:pPr>
+        <w:tabs>
+          <w:tab w:val="left" w:pos="4111"/>
+        </w:tabs>
+      </w:pPr>
+      <w:r>
+        <w:rPr>
+          <w:b/>
+          <w:bCs/>
+        </w:rPr>
+        <w:t>Cancel a job:</w:t>
+      </w:r>
+      <w:r>
+        <w:rPr>
+          <w:b/>
+          <w:bCs/>
+        </w:rPr>
         <w:tab/>
       </w:r>
-      <w:proofErr w:type="spellStart"/>
-      <w:r>
-        <w:t>squeue</w:t>
-      </w:r>
-      <w:proofErr w:type="spellEnd"/>
-      <w:r>
-        <w:t xml:space="preserve"> </w:t>
-      </w:r>
-    </w:p>
-    <w:p>
-      <w:pPr>
-        <w:tabs>
-          <w:tab w:val="left" w:pos="4111"/>
-        </w:tabs>
-      </w:pPr>
-      <w:r>
-        <w:rPr>
-          <w:b/>
-          <w:bCs/>
-        </w:rPr>
-        <w:t>Cancel a job:</w:t>
-      </w:r>
-      <w:r>
-        <w:rPr>
-          <w:b/>
-          <w:bCs/>
-        </w:rPr>
-        <w:tab/>
-      </w:r>
-      <w:proofErr w:type="spellStart"/>
       <w:r>
         <w:t>scancel</w:t>
       </w:r>
-      <w:proofErr w:type="spellEnd"/>
       <w:r>
         <w:rPr>
           <w:i/>
@@ -1052,7 +1065,6 @@
         </w:rPr>
         <w:t xml:space="preserve"> </w:t>
       </w:r>
-      <w:proofErr w:type="spellStart"/>
       <w:r>
         <w:rPr>
           <w:i/>
@@ -1067,19 +1079,19 @@
         </w:rPr>
         <w:t>id</w:t>
       </w:r>
-      <w:proofErr w:type="spellEnd"/>
-    </w:p>
-    <w:p>
-      <w:pPr>
-        <w:tabs>
-          <w:tab w:val="left" w:pos="4111"/>
-        </w:tabs>
-      </w:pPr>
-      <w:r>
-        <w:rPr>
-          <w:b/>
-          <w:bCs/>
-        </w:rPr>
+    </w:p>
+    <w:p>
+      <w:pPr>
+        <w:tabs>
+          <w:tab w:val="left" w:pos="4111"/>
+        </w:tabs>
+      </w:pPr>
+      <w:r>
+        <w:rPr>
+          <w:b/>
+          <w:bCs/>
+        </w:rPr>
+        <w:lastRenderedPageBreak/>
         <w:t>See job stats after completion</w:t>
       </w:r>
       <w:r>
@@ -1090,16 +1102,8 @@
       </w:r>
       <w:r>
         <w:tab/>
-      </w:r>
-      <w:proofErr w:type="spellStart"/>
-      <w:r>
-        <w:t>seff</w:t>
-      </w:r>
-      <w:proofErr w:type="spellEnd"/>
-      <w:r>
-        <w:t xml:space="preserve"> </w:t>
-      </w:r>
-      <w:proofErr w:type="spellStart"/>
+        <w:t xml:space="preserve">seff </w:t>
+      </w:r>
       <w:r>
         <w:rPr>
           <w:i/>
@@ -1114,7 +1118,6 @@
         </w:rPr>
         <w:t>id</w:t>
       </w:r>
-      <w:proofErr w:type="spellEnd"/>
     </w:p>
     <w:p>
       <w:pPr>
@@ -1264,35 +1267,8 @@
           <w:shd w:val="clear" w:color="auto" w:fill="FFFFFF"/>
         </w:rPr>
         <w:tab/>
-      </w:r>
-      <w:proofErr w:type="spellStart"/>
-      <w:r>
-        <w:rPr>
-          <w:rFonts w:ascii="Calibri" w:hAnsi="Calibri" w:cs="Calibri"/>
-          <w:color w:val="000000"/>
-          <w:shd w:val="clear" w:color="auto" w:fill="FFFFFF"/>
-        </w:rPr>
-        <w:t>mkdir</w:t>
-      </w:r>
-      <w:proofErr w:type="spellEnd"/>
-      <w:r>
-        <w:rPr>
-          <w:rFonts w:ascii="Calibri" w:hAnsi="Calibri" w:cs="Calibri"/>
-          <w:color w:val="000000"/>
-          <w:shd w:val="clear" w:color="auto" w:fill="FFFFFF"/>
-        </w:rPr>
-        <w:t xml:space="preserve"> </w:t>
-      </w:r>
-      <w:proofErr w:type="spellStart"/>
-      <w:r>
-        <w:rPr>
-          <w:rFonts w:ascii="Calibri" w:hAnsi="Calibri" w:cs="Calibri"/>
-          <w:color w:val="000000"/>
-          <w:shd w:val="clear" w:color="auto" w:fill="FFFFFF"/>
-        </w:rPr>
-        <w:t>folder_name</w:t>
-      </w:r>
-      <w:proofErr w:type="spellEnd"/>
+        <w:t>mkdir folder_name</w:t>
+      </w:r>
     </w:p>
     <w:p>
       <w:pPr>
@@ -1330,36 +1306,8 @@
           <w:shd w:val="clear" w:color="auto" w:fill="FFFFFF"/>
         </w:rPr>
         <w:tab/>
-        <w:t>echo ‘</w:t>
-      </w:r>
-      <w:proofErr w:type="spellStart"/>
-      <w:r>
-        <w:rPr>
-          <w:rFonts w:ascii="Calibri" w:hAnsi="Calibri" w:cs="Calibri"/>
-          <w:color w:val="000000"/>
-          <w:shd w:val="clear" w:color="auto" w:fill="FFFFFF"/>
-        </w:rPr>
-        <w:t>sessionInfo</w:t>
-      </w:r>
-      <w:proofErr w:type="spellEnd"/>
-      <w:r>
-        <w:rPr>
-          <w:rFonts w:ascii="Calibri" w:hAnsi="Calibri" w:cs="Calibri"/>
-          <w:color w:val="000000"/>
-          <w:shd w:val="clear" w:color="auto" w:fill="FFFFFF"/>
-        </w:rPr>
-        <w:t xml:space="preserve">()’ &gt; </w:t>
-      </w:r>
-      <w:proofErr w:type="spellStart"/>
-      <w:r>
-        <w:rPr>
-          <w:rFonts w:ascii="Calibri" w:hAnsi="Calibri" w:cs="Calibri"/>
-          <w:color w:val="000000"/>
-          <w:shd w:val="clear" w:color="auto" w:fill="FFFFFF"/>
-        </w:rPr>
-        <w:t>file_name.R</w:t>
-      </w:r>
-      <w:proofErr w:type="spellEnd"/>
+        <w:t>echo ‘sessionInfo()’ &gt; file_name.R</w:t>
+      </w:r>
     </w:p>
     <w:p>
       <w:pPr>
@@ -1488,7 +1436,7 @@
 </file>
 
 <file path=word/numbering.xml><?xml version="1.0" encoding="utf-8"?>
-<w:numbering xmlns:wpc="http://schemas.microsoft.com/office/word/2010/wordprocessingCanvas" xmlns:cx="http://schemas.microsoft.com/office/drawing/2014/chartex" xmlns:cx1="http://schemas.microsoft.com/office/drawing/2015/9/8/chartex" xmlns:cx2="http://schemas.microsoft.com/office/drawing/2015/10/21/chartex" xmlns:cx3="http://schemas.microsoft.com/office/drawing/2016/5/9/chartex" xmlns:cx4="http://schemas.microsoft.com/office/drawing/2016/5/10/chartex" xmlns:cx5="http://schemas.microsoft.com/office/drawing/2016/5/11/chartex" xmlns:cx6="http://schemas.microsoft.com/office/drawing/2016/5/12/chartex" xmlns:cx7="http://schemas.microsoft.com/office/drawing/2016/5/13/chartex" xmlns:cx8="http://schemas.microsoft.com/office/drawing/2016/5/14/chartex" xmlns:mc="http://schemas.openxmlformats.org/markup-compatibility/2006" xmlns:aink="http://schemas.microsoft.com/office/drawing/2016/ink" xmlns:am3d="http://schemas.microsoft.com/office/drawing/2017/model3d" xmlns:o="urn:schemas-microsoft-com:office:office" xmlns:r="http://schemas.openxmlformats.org/officeDocument/2006/relationships" xmlns:m="http://schemas.openxmlformats.org/officeDocument/2006/math" xmlns:v="urn:schemas-microsoft-com:vml" xmlns:wp14="http://schemas.microsoft.com/office/word/2010/wordprocessingDrawing" xmlns:wp="http://schemas.openxmlformats.org/drawingml/2006/wordprocessingDrawing" xmlns:w10="urn:schemas-microsoft-com:office:word" xmlns:w="http://schemas.openxmlformats.org/wordprocessingml/2006/main" xmlns:w14="http://schemas.microsoft.com/office/word/2010/wordml" xmlns:w15="http://schemas.microsoft.com/office/word/2012/wordml" xmlns:w16cex="http://schemas.microsoft.com/office/word/2018/wordml/cex" xmlns:w16cid="http://schemas.microsoft.com/office/word/2016/wordml/cid" xmlns:w16="http://schemas.microsoft.com/office/word/2018/wordml" xmlns:w16sdtdh="http://schemas.microsoft.com/office/word/2020/wordml/sdtdatahash" xmlns:w16se="http://schemas.microsoft.com/office/word/2015/wordml/symex" xmlns:wpg="http://schemas.microsoft.com/office/word/2010/wordprocessingGroup" xmlns:wpi="http://schemas.microsoft.com/office/word/2010/wordprocessingInk" xmlns:wne="http://schemas.microsoft.com/office/word/2006/wordml" xmlns:wps="http://schemas.microsoft.com/office/word/2010/wordprocessingShape" mc:Ignorable="w14 w15 w16se w16cid w16 w16cex w16sdtdh wp14">
+<w:numbering xmlns:wpc="http://schemas.microsoft.com/office/word/2010/wordprocessingCanvas" xmlns:cx="http://schemas.microsoft.com/office/drawing/2014/chartex" xmlns:cx1="http://schemas.microsoft.com/office/drawing/2015/9/8/chartex" xmlns:cx2="http://schemas.microsoft.com/office/drawing/2015/10/21/chartex" xmlns:cx3="http://schemas.microsoft.com/office/drawing/2016/5/9/chartex" xmlns:cx4="http://schemas.microsoft.com/office/drawing/2016/5/10/chartex" xmlns:cx5="http://schemas.microsoft.com/office/drawing/2016/5/11/chartex" xmlns:cx6="http://schemas.microsoft.com/office/drawing/2016/5/12/chartex" xmlns:cx7="http://schemas.microsoft.com/office/drawing/2016/5/13/chartex" xmlns:cx8="http://schemas.microsoft.com/office/drawing/2016/5/14/chartex" xmlns:mc="http://schemas.openxmlformats.org/markup-compatibility/2006" xmlns:aink="http://schemas.microsoft.com/office/drawing/2016/ink" xmlns:am3d="http://schemas.microsoft.com/office/drawing/2017/model3d" xmlns:o="urn:schemas-microsoft-com:office:office" xmlns:oel="http://schemas.microsoft.com/office/2019/extlst" xmlns:r="http://schemas.openxmlformats.org/officeDocument/2006/relationships" xmlns:m="http://schemas.openxmlformats.org/officeDocument/2006/math" xmlns:v="urn:schemas-microsoft-com:vml" xmlns:wp14="http://schemas.microsoft.com/office/word/2010/wordprocessingDrawing" xmlns:wp="http://schemas.openxmlformats.org/drawingml/2006/wordprocessingDrawing" xmlns:w10="urn:schemas-microsoft-com:office:word" xmlns:w="http://schemas.openxmlformats.org/wordprocessingml/2006/main" xmlns:w14="http://schemas.microsoft.com/office/word/2010/wordml" xmlns:w15="http://schemas.microsoft.com/office/word/2012/wordml" xmlns:w16cex="http://schemas.microsoft.com/office/word/2018/wordml/cex" xmlns:w16cid="http://schemas.microsoft.com/office/word/2016/wordml/cid" xmlns:w16="http://schemas.microsoft.com/office/word/2018/wordml" xmlns:w16sdtdh="http://schemas.microsoft.com/office/word/2020/wordml/sdtdatahash" xmlns:w16se="http://schemas.microsoft.com/office/word/2015/wordml/symex" xmlns:wpg="http://schemas.microsoft.com/office/word/2010/wordprocessingGroup" xmlns:wpi="http://schemas.microsoft.com/office/word/2010/wordprocessingInk" xmlns:wne="http://schemas.microsoft.com/office/word/2006/wordml" xmlns:wps="http://schemas.microsoft.com/office/word/2010/wordprocessingShape" mc:Ignorable="w14 w15 w16se w16cid w16 w16cex w16sdtdh wp14">
   <w:abstractNum w:abstractNumId="0" w15:restartNumberingAfterBreak="0">
     <w:nsid w:val="2D387D21"/>
     <w:multiLevelType w:val="hybridMultilevel"/>
@@ -1661,10 +1609,10 @@
       </w:pPr>
     </w:lvl>
   </w:abstractNum>
-  <w:num w:numId="1">
+  <w:num w:numId="1" w16cid:durableId="396704307">
     <w:abstractNumId w:val="0"/>
   </w:num>
-  <w:num w:numId="2">
+  <w:num w:numId="2" w16cid:durableId="1835342845">
     <w:abstractNumId w:val="1"/>
   </w:num>
 </w:numbering>

</xml_diff>